<commit_message>
added modified testing documents
</commit_message>
<xml_diff>
--- a/intro_to_selenium/open_library/open library STD.docx
+++ b/intro_to_selenium/open_library/open library STD.docx
@@ -13,6 +13,7 @@
           <w:docPartUnique/>
         </w:docPartObj>
       </w:sdtPr>
+      <w:sdtEndPr/>
       <w:sdtContent>
         <w:p>
           <w:pPr>
@@ -153,6 +154,7 @@
                                     <w:dataBinding w:prefixMappings="xmlns:ns0='http://purl.org/dc/elements/1.1/' xmlns:ns1='http://schemas.openxmlformats.org/package/2006/metadata/core-properties' " w:xpath="/ns1:coreProperties[1]/ns0:creator[1]" w:storeItemID="{6C3C8BC8-F283-45AE-878A-BAB7291924A1}"/>
                                     <w:text/>
                                   </w:sdtPr>
+                                  <w:sdtEndPr/>
                                   <w:sdtContent>
                                     <w:p>
                                       <w:pPr>
@@ -253,6 +255,7 @@
                                     <w:dataBinding w:prefixMappings="xmlns:ns0='http://purl.org/dc/elements/1.1/' xmlns:ns1='http://schemas.openxmlformats.org/package/2006/metadata/core-properties' " w:xpath="/ns1:coreProperties[1]/ns0:title[1]" w:storeItemID="{6C3C8BC8-F283-45AE-878A-BAB7291924A1}"/>
                                     <w:text/>
                                   </w:sdtPr>
+                                  <w:sdtEndPr/>
                                   <w:sdtContent>
                                     <w:p>
                                       <w:pPr>
@@ -322,6 +325,7 @@
                               <w:dataBinding w:prefixMappings="xmlns:ns0='http://purl.org/dc/elements/1.1/' xmlns:ns1='http://schemas.openxmlformats.org/package/2006/metadata/core-properties' " w:xpath="/ns1:coreProperties[1]/ns0:creator[1]" w:storeItemID="{6C3C8BC8-F283-45AE-878A-BAB7291924A1}"/>
                               <w:text/>
                             </w:sdtPr>
+                            <w:sdtEndPr/>
                             <w:sdtContent>
                               <w:p>
                                 <w:pPr>
@@ -388,6 +392,7 @@
                               <w:dataBinding w:prefixMappings="xmlns:ns0='http://purl.org/dc/elements/1.1/' xmlns:ns1='http://schemas.openxmlformats.org/package/2006/metadata/core-properties' " w:xpath="/ns1:coreProperties[1]/ns0:title[1]" w:storeItemID="{6C3C8BC8-F283-45AE-878A-BAB7291924A1}"/>
                               <w:text/>
                             </w:sdtPr>
+                            <w:sdtEndPr/>
                             <w:sdtContent>
                               <w:p>
                                 <w:pPr>
@@ -467,43 +472,7 @@
               <w:lang w:val="en-US"/>
               <w14:ligatures w14:val="none"/>
             </w:rPr>
-            <w:t>Version</w:t>
-          </w:r>
-          <w:r>
-            <w:rPr>
-              <w:rFonts w:ascii="Arial" w:eastAsiaTheme="minorEastAsia" w:hAnsi="Arial" w:cs="Arial"/>
-              <w:color w:val="000000" w:themeColor="text1"/>
-              <w:kern w:val="0"/>
-              <w:sz w:val="44"/>
-              <w:szCs w:val="44"/>
-              <w:lang w:val="en-US"/>
-              <w14:ligatures w14:val="none"/>
-            </w:rPr>
-            <w:t>:</w:t>
-          </w:r>
-          <w:r>
-            <w:rPr>
-              <w:rFonts w:ascii="Arial" w:eastAsiaTheme="minorEastAsia" w:hAnsi="Arial" w:cs="Arial"/>
-              <w:color w:val="000000" w:themeColor="text1"/>
-              <w:kern w:val="0"/>
-              <w:sz w:val="44"/>
-              <w:szCs w:val="44"/>
-              <w:lang w:val="en-US"/>
-              <w14:ligatures w14:val="none"/>
-            </w:rPr>
-            <w:t xml:space="preserve"> </w:t>
-          </w:r>
-          <w:r>
-            <w:rPr>
-              <w:rFonts w:ascii="Arial" w:eastAsiaTheme="minorEastAsia" w:hAnsi="Arial" w:cs="Arial"/>
-              <w:color w:val="000000" w:themeColor="text1"/>
-              <w:kern w:val="0"/>
-              <w:sz w:val="44"/>
-              <w:szCs w:val="44"/>
-              <w:lang w:val="en-US"/>
-              <w14:ligatures w14:val="none"/>
-            </w:rPr>
-            <w:t>3cb7cfe</w:t>
+            <w:t>Version: 3cb7cfe</w:t>
           </w:r>
         </w:p>
         <w:p>
@@ -583,6 +552,7 @@
           <w:docPartUnique/>
         </w:docPartObj>
       </w:sdtPr>
+      <w:sdtEndPr/>
       <w:sdtContent>
         <w:p>
           <w:pPr>
@@ -638,13 +608,7 @@
             <w:rPr>
               <w:rFonts w:ascii="Arial" w:hAnsi="Arial" w:cs="Arial"/>
             </w:rPr>
-            <w:t xml:space="preserve">Traceability </w:t>
-          </w:r>
-          <w:r>
-            <w:rPr>
-              <w:rFonts w:ascii="Arial" w:hAnsi="Arial" w:cs="Arial"/>
-            </w:rPr>
-            <w:t>Tabl</w:t>
+            <w:t>Traceability Tabl</w:t>
           </w:r>
           <w:r>
             <w:rPr>
@@ -900,17 +864,7 @@
           <w:szCs w:val="44"/>
         </w:rPr>
         <w:lastRenderedPageBreak/>
-        <w:t>1.</w:t>
-      </w:r>
-      <w:r>
-        <w:rPr>
-          <w:rFonts w:ascii="Arial" w:hAnsi="Arial" w:cs="Arial"/>
-          <w:b/>
-          <w:bCs/>
-          <w:sz w:val="44"/>
-          <w:szCs w:val="44"/>
-        </w:rPr>
-        <w:t>Introduction</w:t>
+        <w:t>1.Introduction</w:t>
       </w:r>
     </w:p>
     <w:p>
@@ -1607,13 +1561,7 @@
               <w:rPr>
                 <w:rFonts w:cs="Arial"/>
               </w:rPr>
-              <w:t>Test Case-</w:t>
-            </w:r>
-            <w:r>
-              <w:rPr>
-                <w:rFonts w:cs="Arial"/>
-              </w:rPr>
-              <w:t>10</w:t>
+              <w:t>Test Case-10</w:t>
             </w:r>
           </w:p>
         </w:tc>
@@ -1704,13 +1652,7 @@
               <w:rPr>
                 <w:rFonts w:cs="Arial"/>
               </w:rPr>
-              <w:t>Test Case-</w:t>
-            </w:r>
-            <w:r>
-              <w:rPr>
-                <w:rFonts w:cs="Arial"/>
-              </w:rPr>
-              <w:t>1</w:t>
+              <w:t>Test Case-1</w:t>
             </w:r>
           </w:p>
         </w:tc>
@@ -1807,13 +1749,7 @@
               <w:rPr>
                 <w:rFonts w:cs="Arial"/>
               </w:rPr>
-              <w:t>Test Case-</w:t>
-            </w:r>
-            <w:r>
-              <w:rPr>
-                <w:rFonts w:cs="Arial"/>
-              </w:rPr>
-              <w:t>2</w:t>
+              <w:t>Test Case-2</w:t>
             </w:r>
           </w:p>
         </w:tc>
@@ -1833,19 +1769,7 @@
               <w:rPr>
                 <w:rFonts w:cs="Arial"/>
               </w:rPr>
-              <w:t xml:space="preserve">viewing the </w:t>
-            </w:r>
-            <w:r>
-              <w:rPr>
-                <w:rFonts w:cs="Arial"/>
-              </w:rPr>
-              <w:t>all-time</w:t>
-            </w:r>
-            <w:r>
-              <w:rPr>
-                <w:rFonts w:cs="Arial"/>
-              </w:rPr>
-              <w:t xml:space="preserve"> trending books</w:t>
+              <w:t>viewing the all-time trending books</w:t>
             </w:r>
           </w:p>
         </w:tc>
@@ -2565,10 +2489,10 @@
           <w:lang w:val="en-US"/>
         </w:rPr>
         <w:drawing>
-          <wp:inline distT="0" distB="0" distL="0" distR="0" wp14:anchorId="0042A08D" wp14:editId="4294FEAF">
-            <wp:extent cx="5731510" cy="3848100"/>
-            <wp:effectExtent l="0" t="0" r="2540" b="0"/>
-            <wp:docPr id="1376670437" name="Picture 4"/>
+          <wp:inline distT="0" distB="0" distL="0" distR="0" wp14:anchorId="50C8F11E" wp14:editId="158FFB2A">
+            <wp:extent cx="5731510" cy="3327400"/>
+            <wp:effectExtent l="0" t="0" r="2540" b="6350"/>
+            <wp:docPr id="815367754" name="Picture 4"/>
             <wp:cNvGraphicFramePr>
               <a:graphicFrameLocks xmlns:a="http://schemas.openxmlformats.org/drawingml/2006/main" noChangeAspect="1"/>
             </wp:cNvGraphicFramePr>
@@ -2576,7 +2500,7 @@
               <a:graphicData uri="http://schemas.openxmlformats.org/drawingml/2006/picture">
                 <pic:pic xmlns:pic="http://schemas.openxmlformats.org/drawingml/2006/picture">
                   <pic:nvPicPr>
-                    <pic:cNvPr id="0" name="Picture 4"/>
+                    <pic:cNvPr id="0" name="Picture 1"/>
                     <pic:cNvPicPr>
                       <a:picLocks noChangeAspect="1" noChangeArrowheads="1"/>
                     </pic:cNvPicPr>
@@ -2597,7 +2521,7 @@
                   <pic:spPr bwMode="auto">
                     <a:xfrm>
                       <a:off x="0" y="0"/>
-                      <a:ext cx="5731510" cy="3848100"/>
+                      <a:ext cx="5731510" cy="3327400"/>
                     </a:xfrm>
                     <a:prstGeom prst="rect">
                       <a:avLst/>
@@ -2641,11 +2565,12 @@
           <w:szCs w:val="40"/>
           <w:lang w:val="en-US"/>
         </w:rPr>
+        <w:lastRenderedPageBreak/>
         <w:drawing>
-          <wp:inline distT="0" distB="0" distL="0" distR="0" wp14:anchorId="636E4C1D" wp14:editId="1A0D6B3F">
-            <wp:extent cx="5731510" cy="3719830"/>
+          <wp:inline distT="0" distB="0" distL="0" distR="0" wp14:anchorId="58348DAD" wp14:editId="4C0A7793">
+            <wp:extent cx="5731510" cy="3564890"/>
             <wp:effectExtent l="0" t="0" r="2540" b="0"/>
-            <wp:docPr id="1069436412" name="Picture 5"/>
+            <wp:docPr id="1442574866" name="Picture 5"/>
             <wp:cNvGraphicFramePr>
               <a:graphicFrameLocks xmlns:a="http://schemas.openxmlformats.org/drawingml/2006/main" noChangeAspect="1"/>
             </wp:cNvGraphicFramePr>
@@ -2653,7 +2578,7 @@
               <a:graphicData uri="http://schemas.openxmlformats.org/drawingml/2006/picture">
                 <pic:pic xmlns:pic="http://schemas.openxmlformats.org/drawingml/2006/picture">
                   <pic:nvPicPr>
-                    <pic:cNvPr id="0" name="Picture 5"/>
+                    <pic:cNvPr id="0" name="Picture 2"/>
                     <pic:cNvPicPr>
                       <a:picLocks noChangeAspect="1" noChangeArrowheads="1"/>
                     </pic:cNvPicPr>
@@ -2674,7 +2599,7 @@
                   <pic:spPr bwMode="auto">
                     <a:xfrm>
                       <a:off x="0" y="0"/>
-                      <a:ext cx="5731510" cy="3719830"/>
+                      <a:ext cx="5731510" cy="3564890"/>
                     </a:xfrm>
                     <a:prstGeom prst="rect">
                       <a:avLst/>
@@ -2843,10 +2768,10 @@
           <w:noProof/>
         </w:rPr>
         <w:drawing>
-          <wp:inline distT="0" distB="0" distL="0" distR="0" wp14:anchorId="38311200" wp14:editId="6BDD7ABB">
-            <wp:extent cx="5731510" cy="4260850"/>
-            <wp:effectExtent l="0" t="0" r="2540" b="6350"/>
-            <wp:docPr id="1295458992" name="Picture 8"/>
+          <wp:inline distT="0" distB="0" distL="0" distR="0" wp14:anchorId="2BA3F0D8" wp14:editId="77A10A92">
+            <wp:extent cx="5731510" cy="3797300"/>
+            <wp:effectExtent l="0" t="0" r="2540" b="0"/>
+            <wp:docPr id="1852213090" name="Picture 6"/>
             <wp:cNvGraphicFramePr>
               <a:graphicFrameLocks xmlns:a="http://schemas.openxmlformats.org/drawingml/2006/main" noChangeAspect="1"/>
             </wp:cNvGraphicFramePr>
@@ -2854,7 +2779,7 @@
               <a:graphicData uri="http://schemas.openxmlformats.org/drawingml/2006/picture">
                 <pic:pic xmlns:pic="http://schemas.openxmlformats.org/drawingml/2006/picture">
                   <pic:nvPicPr>
-                    <pic:cNvPr id="0" name="Picture 8"/>
+                    <pic:cNvPr id="0" name="Picture 3"/>
                     <pic:cNvPicPr>
                       <a:picLocks noChangeAspect="1" noChangeArrowheads="1"/>
                     </pic:cNvPicPr>
@@ -2875,7 +2800,7 @@
                   <pic:spPr bwMode="auto">
                     <a:xfrm>
                       <a:off x="0" y="0"/>
-                      <a:ext cx="5731510" cy="4260850"/>
+                      <a:ext cx="5731510" cy="3797300"/>
                     </a:xfrm>
                     <a:prstGeom prst="rect">
                       <a:avLst/>

</xml_diff>